<commit_message>
Capstone Project 3 Report
</commit_message>
<xml_diff>
--- a/CapstoneProject_3/Capstone3Report.docx
+++ b/CapstoneProject_3/Capstone3Report.docx
@@ -23,12 +23,16 @@
         <w:jc w:val="right"/>
         <w:rPr>
           <w:rFonts w:ascii="Arial" w:hAnsi="Arial" w:cs="Arial"/>
+          <w:sz w:val="21"/>
+          <w:szCs w:val="21"/>
           <w:lang w:val="pt-BR"/>
         </w:rPr>
       </w:pPr>
       <w:r>
         <w:rPr>
           <w:rFonts w:ascii="Arial" w:hAnsi="Arial" w:cs="Arial"/>
+          <w:sz w:val="21"/>
+          <w:szCs w:val="21"/>
           <w:lang w:val="pt-BR"/>
         </w:rPr>
         <w:t>Rafael Fontana Dias</w:t>
@@ -39,6 +43,8 @@
         <w:jc w:val="right"/>
         <w:rPr>
           <w:rFonts w:ascii="Arial" w:hAnsi="Arial" w:cs="Arial"/>
+          <w:sz w:val="21"/>
+          <w:szCs w:val="21"/>
           <w:lang w:val="pt-BR"/>
         </w:rPr>
       </w:pPr>
@@ -46,6 +52,8 @@
       <w:r>
         <w:rPr>
           <w:rFonts w:ascii="Arial" w:hAnsi="Arial" w:cs="Arial"/>
+          <w:sz w:val="21"/>
+          <w:szCs w:val="21"/>
           <w:lang w:val="pt-BR"/>
         </w:rPr>
         <w:t>Feb</w:t>
@@ -54,6 +62,8 @@
       <w:r>
         <w:rPr>
           <w:rFonts w:ascii="Arial" w:hAnsi="Arial" w:cs="Arial"/>
+          <w:sz w:val="21"/>
+          <w:szCs w:val="21"/>
           <w:lang w:val="pt-BR"/>
         </w:rPr>
         <w:t xml:space="preserve"> 2021</w:t>
@@ -64,6 +74,9 @@
         <w:jc w:val="center"/>
         <w:rPr>
           <w:rFonts w:ascii="Arial" w:hAnsi="Arial" w:cs="Arial"/>
+          <w:b/>
+          <w:sz w:val="32"/>
+          <w:szCs w:val="32"/>
           <w:lang w:val="pt-BR"/>
         </w:rPr>
       </w:pPr>
@@ -71,6 +84,9 @@
       <w:r>
         <w:rPr>
           <w:rFonts w:ascii="Arial" w:hAnsi="Arial" w:cs="Arial"/>
+          <w:b/>
+          <w:sz w:val="32"/>
+          <w:szCs w:val="32"/>
           <w:lang w:val="pt-BR"/>
         </w:rPr>
         <w:t>Capstone</w:t>
@@ -79,21 +95,47 @@
       <w:r>
         <w:rPr>
           <w:rFonts w:ascii="Arial" w:hAnsi="Arial" w:cs="Arial"/>
+          <w:b/>
+          <w:sz w:val="32"/>
+          <w:szCs w:val="32"/>
           <w:lang w:val="pt-BR"/>
         </w:rPr>
         <w:t xml:space="preserve"> Project 3 </w:t>
       </w:r>
+      <w:proofErr w:type="spellStart"/>
+      <w:r>
+        <w:rPr>
+          <w:rFonts w:ascii="Arial" w:hAnsi="Arial" w:cs="Arial"/>
+          <w:b/>
+          <w:sz w:val="32"/>
+          <w:szCs w:val="32"/>
+          <w:lang w:val="pt-BR"/>
+        </w:rPr>
+        <w:t>Report</w:t>
+      </w:r>
+      <w:proofErr w:type="spellEnd"/>
     </w:p>
     <w:p>
       <w:pPr>
         <w:jc w:val="center"/>
         <w:rPr>
           <w:rFonts w:ascii="Arial" w:hAnsi="Arial" w:cs="Arial"/>
-        </w:rPr>
-      </w:pPr>
-      <w:r>
-        <w:rPr>
-          <w:rFonts w:ascii="Arial" w:hAnsi="Arial" w:cs="Arial"/>
+          <w:lang w:val="pt-BR"/>
+        </w:rPr>
+      </w:pPr>
+    </w:p>
+    <w:p>
+      <w:pPr>
+        <w:jc w:val="center"/>
+        <w:rPr>
+          <w:rFonts w:ascii="Arial" w:hAnsi="Arial" w:cs="Arial"/>
+          <w:b/>
+        </w:rPr>
+      </w:pPr>
+      <w:r>
+        <w:rPr>
+          <w:rFonts w:ascii="Arial" w:hAnsi="Arial" w:cs="Arial"/>
+          <w:b/>
         </w:rPr>
         <w:t>Housing Prices Advanced Regression Techniques</w:t>
       </w:r>
@@ -103,6 +145,7 @@
         <w:jc w:val="center"/>
         <w:rPr>
           <w:rFonts w:ascii="Arial" w:hAnsi="Arial" w:cs="Arial"/>
+          <w:b/>
         </w:rPr>
       </w:pPr>
     </w:p>
@@ -121,6 +164,8 @@
           <w:rFonts w:ascii="Arial" w:hAnsi="Arial" w:cs="Arial"/>
         </w:rPr>
       </w:pPr>
+      <w:bookmarkStart w:id="0" w:name="_GoBack"/>
+      <w:bookmarkEnd w:id="0"/>
     </w:p>
     <w:p>
       <w:pPr>
@@ -169,13 +214,7 @@
         <w:rPr>
           <w:rFonts w:ascii="Arial" w:hAnsi="Arial" w:cs="Arial"/>
         </w:rPr>
-        <w:t>Predicting the residential house price can guide real estate agents during the decision making and pricing process, therefore assistant</w:t>
-      </w:r>
-      <w:r>
-        <w:rPr>
-          <w:rFonts w:ascii="Arial" w:hAnsi="Arial" w:cs="Arial"/>
-        </w:rPr>
-        <w:t xml:space="preserve"> their customers to find the best selling price for their houses. Industry leaders also use the prediction of the house price for various purposes.</w:t>
+        <w:t>Predicting the residential house price can guide real estate agents during the decision making and pricing process, therefore assistant their customers to find the best selling price for their houses. Industry leaders also use the prediction of the house price for various purposes.</w:t>
       </w:r>
     </w:p>
     <w:p>
@@ -225,13 +264,7 @@
         <w:rPr>
           <w:rFonts w:ascii="Arial" w:hAnsi="Arial" w:cs="Arial"/>
         </w:rPr>
-        <w:t>House Prices: Advanced R</w:t>
-      </w:r>
-      <w:r>
-        <w:rPr>
-          <w:rFonts w:ascii="Arial" w:hAnsi="Arial" w:cs="Arial"/>
-        </w:rPr>
-        <w:t xml:space="preserve">egression Techniques </w:t>
+        <w:t xml:space="preserve">House Prices: Advanced Regression Techniques </w:t>
       </w:r>
       <w:r>
         <w:rPr>
@@ -285,19 +318,7 @@
         <w:rPr>
           <w:rFonts w:ascii="Arial" w:hAnsi="Arial" w:cs="Arial"/>
         </w:rPr>
-        <w:t>Zillow uses the prediction of the house price to provide guidance to its online seller and buyer. Airbnb leverages the house price prediction to inform their host</w:t>
-      </w:r>
-      <w:r>
-        <w:rPr>
-          <w:rFonts w:ascii="Arial" w:hAnsi="Arial" w:cs="Arial"/>
-        </w:rPr>
-        <w:t>s to better pricing their places. The objective of this project is to predict the final price of a house given 79 explanatory variables that describe almost all aspects of a house in Ames, Iowa. This project is from a Kaggle playground competition (De Cock</w:t>
-      </w:r>
-      <w:r>
-        <w:rPr>
-          <w:rFonts w:ascii="Arial" w:hAnsi="Arial" w:cs="Arial"/>
-        </w:rPr>
-        <w:t xml:space="preserve"> (2011)</w:t>
+        <w:t>Zillow uses the prediction of the house price to provide guidance to its online seller and buyer. Airbnb leverages the house price prediction to inform their hosts to better pricing their places. The objective of this project is to predict the final price of a house given 79 explanatory variables that describe almost all aspects of a house in Ames, Iowa. This project is from a Kaggle playground competition (De Cock (2011)</w:t>
       </w:r>
       <w:r>
         <w:rPr>
@@ -340,19 +361,7 @@
         <w:rPr>
           <w:rFonts w:ascii="Arial" w:hAnsi="Arial" w:cs="Arial"/>
         </w:rPr>
-        <w:t>Kaggle is a platform for data science competition. Participants are challenged to build models given the data provided to make predictions and then submit their results to Kaggle. Kaggle usually provides a training dataset and a test dataset and</w:t>
-      </w:r>
-      <w:r>
-        <w:rPr>
-          <w:rFonts w:ascii="Arial" w:hAnsi="Arial" w:cs="Arial"/>
-        </w:rPr>
-        <w:t xml:space="preserve"> the task of the participants is to build a model based on the training dataset and make predictions on the test dataset. The submitted results will be evaluated by specific evaluation metrics on the test dataset. During the competition, there will be a sc</w:t>
-      </w:r>
-      <w:r>
-        <w:rPr>
-          <w:rFonts w:ascii="Arial" w:hAnsi="Arial" w:cs="Arial"/>
-        </w:rPr>
-        <w:t xml:space="preserve">ore calculated based a fraction of the test dataset shown on the Kaggle Leaderboard, which is known as the public score. The final competition score, also called the private score, is based on the complete test dataset. </w:t>
+        <w:t xml:space="preserve">Kaggle is a platform for data science competition. Participants are challenged to build models given the data provided to make predictions and then submit their results to Kaggle. Kaggle usually provides a training dataset and a test dataset and the task of the participants is to build a model based on the training dataset and make predictions on the test dataset. The submitted results will be evaluated by specific evaluation metrics on the test dataset. During the competition, there will be a score calculated based a fraction of the test dataset shown on the Kaggle Leaderboard, which is known as the public score. The final competition score, also called the private score, is based on the complete test dataset. </w:t>
       </w:r>
     </w:p>
     <w:p>
@@ -402,15 +411,7 @@
           <w:kern w:val="0"/>
           <w:lang w:eastAsia="en-US" w:bidi="ar-SA"/>
         </w:rPr>
-        <w:t>Prediction of</w:t>
-      </w:r>
-      <w:r>
-        <w:rPr>
-          <w:rFonts w:ascii="Arial" w:eastAsia="Times New Roman" w:hAnsi="Arial" w:cs="Arial"/>
-          <w:kern w:val="0"/>
-          <w:lang w:eastAsia="en-US" w:bidi="ar-SA"/>
-        </w:rPr>
-        <w:t xml:space="preserve"> sale prices. </w:t>
+        <w:t xml:space="preserve">Prediction of sale prices. </w:t>
       </w:r>
     </w:p>
     <w:p>
@@ -441,23 +442,7 @@
           <w:kern w:val="0"/>
           <w:lang w:eastAsia="en-US" w:bidi="ar-SA"/>
         </w:rPr>
-        <w:t>Let’s say that a buyer is interested in purchasing a house. He or she has an estimate of the price of the house and has an offer in mind. The price estimation might have been based on few factors or external sources such as real estate agencies. The proble</w:t>
-      </w:r>
-      <w:r>
-        <w:rPr>
-          <w:rFonts w:ascii="Arial" w:eastAsia="Times New Roman" w:hAnsi="Arial" w:cs="Arial"/>
-          <w:kern w:val="0"/>
-          <w:lang w:eastAsia="en-US" w:bidi="ar-SA"/>
-        </w:rPr>
-        <w:t>m for the buyer is knowing the exact amount for the purchase price of the house. For a real estate company, which can also pose as a buyer or broker, the problem is to negotiate for the best deal. This dataset has several factors. It becomes crucial to kno</w:t>
-      </w:r>
-      <w:r>
-        <w:rPr>
-          <w:rFonts w:ascii="Arial" w:eastAsia="Times New Roman" w:hAnsi="Arial" w:cs="Arial"/>
-          <w:kern w:val="0"/>
-          <w:lang w:eastAsia="en-US" w:bidi="ar-SA"/>
-        </w:rPr>
-        <w:t xml:space="preserve">w the levers that drive the price and develop a model to predict them with best accuracy. </w:t>
+        <w:t xml:space="preserve">Let’s say that a buyer is interested in purchasing a house. He or she has an estimate of the price of the house and has an offer in mind. The price estimation might have been based on few factors or external sources such as real estate agencies. The problem for the buyer is knowing the exact amount for the purchase price of the house. For a real estate company, which can also pose as a buyer or broker, the problem is to negotiate for the best deal. This dataset has several factors. It becomes crucial to know the levers that drive the price and develop a model to predict them with best accuracy. </w:t>
       </w:r>
     </w:p>
     <w:p>
@@ -477,15 +462,7 @@
           <w:kern w:val="0"/>
           <w:lang w:eastAsia="en-US" w:bidi="ar-SA"/>
         </w:rPr>
-        <w:t>The sales price prediction has many useful applications like enable the client to have a better understanding of the prices changes, advantageous position while nego</w:t>
-      </w:r>
-      <w:r>
-        <w:rPr>
-          <w:rFonts w:ascii="Arial" w:eastAsia="Times New Roman" w:hAnsi="Arial" w:cs="Arial"/>
-          <w:kern w:val="0"/>
-          <w:lang w:eastAsia="en-US" w:bidi="ar-SA"/>
-        </w:rPr>
-        <w:t>tiating, save money on researching for both clients and companies, acknowledge what is the most influential features on the price composition and so on.</w:t>
+        <w:t>The sales price prediction has many useful applications like enable the client to have a better understanding of the prices changes, advantageous position while negotiating, save money on researching for both clients and companies, acknowledge what is the most influential features on the price composition and so on.</w:t>
       </w:r>
     </w:p>
     <w:p>
@@ -1101,34 +1078,7 @@
           <w:kern w:val="0"/>
           <w:lang w:eastAsia="en-US" w:bidi="ar-SA"/>
         </w:rPr>
-        <w:t xml:space="preserve">. </w:t>
-      </w:r>
-      <w:r>
-        <w:rPr>
-          <w:rFonts w:ascii="Arial" w:eastAsia="Times New Roman" w:hAnsi="Arial" w:cs="Arial"/>
-          <w:bCs/>
-          <w:kern w:val="0"/>
-          <w:lang w:eastAsia="en-US" w:bidi="ar-SA"/>
-        </w:rPr>
-        <w:t>Outliers can be very informative about the subject-area and data collection process. It’s essential to understand how outliers occur and whether they might happen again as a normal part of the process or study area. Unfortunately, resisting the temptation to remove outliers inappropriately can be difficult. Outliers increase the variability in your data, which decreases statistical</w:t>
-      </w:r>
-      <w:r>
-        <w:rPr>
-          <w:rFonts w:ascii="Arial" w:eastAsia="Times New Roman" w:hAnsi="Arial" w:cs="Arial"/>
-          <w:bCs/>
-          <w:kern w:val="0"/>
-          <w:lang w:eastAsia="en-US" w:bidi="ar-SA"/>
-        </w:rPr>
-        <w:t xml:space="preserve"> power. </w:t>
-      </w:r>
-      <w:r>
-        <w:rPr>
-          <w:rFonts w:ascii="Arial" w:eastAsia="Times New Roman" w:hAnsi="Arial" w:cs="Arial"/>
-          <w:bCs/>
-          <w:kern w:val="0"/>
-          <w:lang w:eastAsia="en-US" w:bidi="ar-SA"/>
-        </w:rPr>
-        <w:t>Consequently, excluding outliers can cause your results to become statistically significant</w:t>
+        <w:t>. Outliers can be very informative about the subject-area and data collection process. It’s essential to understand how outliers occur and whether they might happen again as a normal part of the process or study area. Unfortunately, resisting the temptation to remove outliers inappropriately can be difficult. Outliers increase the variability in your data, which decreases statistical power. Consequently, excluding outliers can cause your results to become statistically significant</w:t>
       </w:r>
     </w:p>
     <w:p>
@@ -1194,19 +1144,7 @@
         <w:rPr>
           <w:rFonts w:ascii="Arial" w:hAnsi="Arial" w:cs="Arial"/>
         </w:rPr>
-        <w:t xml:space="preserve">The training dataset is mixed with categorical and numerical features as well as some missing values. Specifically, there are 1460 observations, each with 79 features including the sale price of the house. The test dataset has 1461 observations, each with </w:t>
-      </w:r>
-      <w:r>
-        <w:rPr>
-          <w:rFonts w:ascii="Arial" w:hAnsi="Arial" w:cs="Arial"/>
-        </w:rPr>
-        <w:t xml:space="preserve">78 features. Our task is to fill the sale price of the test dataset using the model trained from the training dataset. The histogram of the house price is shown in Figure 1, which shows that it is skewed. Thus, the log transformation needs to be performed </w:t>
-      </w:r>
-      <w:r>
-        <w:rPr>
-          <w:rFonts w:ascii="Arial" w:hAnsi="Arial" w:cs="Arial"/>
-        </w:rPr>
-        <w:t xml:space="preserve">in order to normalize it and this is the reason why we need to use the RMSLE as our evaluation metric. </w:t>
+        <w:t xml:space="preserve">The training dataset is mixed with categorical and numerical features as well as some missing values. Specifically, there are 1460 observations, each with 79 features including the sale price of the house. The test dataset has 1461 observations, each with 78 features. Our task is to fill the sale price of the test dataset using the model trained from the training dataset. The histogram of the house price is shown in Figure 1, which shows that it is skewed. Thus, the log transformation needs to be performed in order to normalize it and this is the reason why we need to use the RMSLE as our evaluation metric. </w:t>
       </w:r>
     </w:p>
     <w:p>
@@ -1321,13 +1259,7 @@
         <w:rPr>
           <w:rFonts w:ascii="Arial" w:hAnsi="Arial" w:cs="Arial"/>
         </w:rPr>
-        <w:t>Given one of the purposes of this project is to explore advanced regression techniques, I am going to use the ensemble</w:t>
-      </w:r>
-      <w:r>
-        <w:rPr>
-          <w:rFonts w:ascii="Arial" w:hAnsi="Arial" w:cs="Arial"/>
-        </w:rPr>
-        <w:t xml:space="preserve"> learning technique to achieve better evaluation score. The ensemble learning techniques aim to learn a weighted combination of the base models and it sometimes called a committee method (</w:t>
+        <w:t>Given one of the purposes of this project is to explore advanced regression techniques, I am going to use the ensemble learning technique to achieve better evaluation score. The ensemble learning techniques aim to learn a weighted combination of the base models and it sometimes called a committee method (</w:t>
       </w:r>
       <w:r>
         <w:rPr>
@@ -1341,19 +1273,7 @@
         <w:rPr>
           <w:rFonts w:ascii="Arial" w:hAnsi="Arial" w:cs="Arial"/>
         </w:rPr>
-        <w:t>). The technique we implemented in this project is calle</w:t>
-      </w:r>
-      <w:r>
-        <w:rPr>
-          <w:rFonts w:ascii="Arial" w:hAnsi="Arial" w:cs="Arial"/>
-        </w:rPr>
-        <w:t>d stacking. Stacking, which stands for “stacked generalization”, was introduced by Wolpert (1992). The data science competition participants use this method extensively in order to win the competition. One well known example is the Netflix prize competitio</w:t>
-      </w:r>
-      <w:r>
-        <w:rPr>
-          <w:rFonts w:ascii="Arial" w:hAnsi="Arial" w:cs="Arial"/>
-        </w:rPr>
-        <w:t xml:space="preserve">n winning solution, </w:t>
+        <w:t xml:space="preserve">). The technique we implemented in this project is called stacking. Stacking, which stands for “stacked generalization”, was introduced by Wolpert (1992). The data science competition participants use this method extensively in order to win the competition. One well known example is the Netflix prize competition winning solution, </w:t>
       </w:r>
       <w:proofErr w:type="spellStart"/>
       <w:r>
@@ -1383,32 +1303,14 @@
         <w:rPr>
           <w:rFonts w:ascii="Arial" w:hAnsi="Arial" w:cs="Arial"/>
         </w:rPr>
-        <w:t>The basic idea of stacking is to use another model or “stacker” to combine all previous model predictions in order to reduce the generalization error. An illustration of a 2 level 5 folds stacking approach is</w:t>
-      </w:r>
-      <w:r>
-        <w:rPr>
-          <w:rFonts w:ascii="Arial" w:hAnsi="Arial" w:cs="Arial"/>
-        </w:rPr>
-        <w:t xml:space="preserve"> shown in Figure 6. First, the training dataset need to be split into 5 folds. Second, we iterate over this 5 folds training dataset. In each iteration, each base model will be trained using 4 folds and predict on the hold out fold. At the same time, each </w:t>
-      </w:r>
-      <w:r>
-        <w:rPr>
-          <w:rFonts w:ascii="Arial" w:hAnsi="Arial" w:cs="Arial"/>
-        </w:rPr>
-        <w:t xml:space="preserve">base model also need to provide a prediction on the entire test dataset. After the iteration over all folds, </w:t>
+        <w:t xml:space="preserve">The basic idea of stacking is to use another model or “stacker” to combine all previous model predictions in order to reduce the generalization error. An illustration of a 2 level 5 folds stacking approach is shown in Figure 6. First, the training dataset need to be split into 5 folds. Second, we iterate over this 5 folds training dataset. In each iteration, each base model will be trained using 4 folds and predict on the hold out fold. At the same time, each base model also need to provide a prediction on the entire test dataset. After the iteration over all folds, </w:t>
       </w:r>
       <w:r>
         <w:rPr>
           <w:rFonts w:ascii="Arial" w:hAnsi="Arial" w:cs="Arial"/>
         </w:rPr>
         <w:lastRenderedPageBreak/>
-        <w:t>we will have the prediction of the entire training dataset for each model and 5 copies of the prediction of the entire test dataset for each model.</w:t>
-      </w:r>
-      <w:r>
-        <w:rPr>
-          <w:rFonts w:ascii="Arial" w:hAnsi="Arial" w:cs="Arial"/>
-        </w:rPr>
-        <w:t xml:space="preserve"> Finally, we train second level model, or stacker, using the prediction in the training dataset as new features and use the average of the 5 copies of the test dataset predictions as the test input for the trained model to provide the final prediction. </w:t>
+        <w:t xml:space="preserve">we will have the prediction of the entire training dataset for each model and 5 copies of the prediction of the entire test dataset for each model. Finally, we train second level model, or stacker, using the prediction in the training dataset as new features and use the average of the 5 copies of the test dataset predictions as the test input for the trained model to provide the final prediction. </w:t>
       </w:r>
     </w:p>
     <w:tbl>
@@ -1589,7 +1491,6 @@
           <w:lang w:eastAsia="en-US" w:bidi="ar-SA"/>
         </w:rPr>
       </w:pPr>
-      <w:bookmarkStart w:id="0" w:name="_GoBack"/>
       <w:r>
         <w:rPr>
           <w:rFonts w:ascii="Arial" w:eastAsia="Times New Roman" w:hAnsi="Arial" w:cs="Arial"/>
@@ -1645,16 +1546,7 @@
           <w:kern w:val="0"/>
           <w:lang w:eastAsia="en-US" w:bidi="ar-SA"/>
         </w:rPr>
-        <w:t xml:space="preserve">. </w:t>
-      </w:r>
-      <w:bookmarkEnd w:id="0"/>
-      <w:r>
-        <w:rPr>
-          <w:rFonts w:ascii="Arial" w:eastAsia="Times New Roman" w:hAnsi="Arial" w:cs="Arial"/>
-          <w:kern w:val="0"/>
-          <w:lang w:eastAsia="en-US" w:bidi="ar-SA"/>
-        </w:rPr>
-        <w:t>One thing to have in mind is</w:t>
+        <w:t>. One thing to have in mind is</w:t>
       </w:r>
       <w:r>
         <w:rPr>
@@ -2191,71 +2083,35 @@
         <w:rPr>
           <w:rFonts w:ascii="Arial" w:hAnsi="Arial" w:cs="Arial"/>
         </w:rPr>
-        <w:t xml:space="preserve">’, </w:t>
-      </w:r>
-      <w:r>
-        <w:rPr>
-          <w:rFonts w:ascii="Arial" w:hAnsi="Arial" w:cs="Arial"/>
-        </w:rPr>
-        <w:t>‘</w:t>
+        <w:t>’, ‘</w:t>
       </w:r>
       <w:proofErr w:type="spellStart"/>
       <w:r>
         <w:rPr>
           <w:rFonts w:ascii="Arial" w:hAnsi="Arial" w:cs="Arial"/>
         </w:rPr>
-        <w:t>Garage</w:t>
-      </w:r>
-      <w:r>
-        <w:rPr>
-          <w:rFonts w:ascii="Arial" w:hAnsi="Arial" w:cs="Arial"/>
-        </w:rPr>
-        <w:t>Area</w:t>
+        <w:t>GarageArea</w:t>
       </w:r>
       <w:proofErr w:type="spellEnd"/>
       <w:r>
         <w:rPr>
           <w:rFonts w:ascii="Arial" w:hAnsi="Arial" w:cs="Arial"/>
         </w:rPr>
-        <w:t>’</w:t>
-      </w:r>
-      <w:r>
-        <w:rPr>
-          <w:rFonts w:ascii="Arial" w:hAnsi="Arial" w:cs="Arial"/>
-        </w:rPr>
-        <w:t xml:space="preserve"> and </w:t>
-      </w:r>
-      <w:r>
-        <w:rPr>
-          <w:rFonts w:ascii="Arial" w:hAnsi="Arial" w:cs="Arial"/>
-        </w:rPr>
-        <w:t>‘</w:t>
+        <w:t>’ and ‘</w:t>
       </w:r>
       <w:proofErr w:type="spellStart"/>
       <w:r>
         <w:rPr>
           <w:rFonts w:ascii="Arial" w:hAnsi="Arial" w:cs="Arial"/>
         </w:rPr>
-        <w:t>Garage</w:t>
-      </w:r>
-      <w:r>
-        <w:rPr>
-          <w:rFonts w:ascii="Arial" w:hAnsi="Arial" w:cs="Arial"/>
-        </w:rPr>
-        <w:t>Cars</w:t>
+        <w:t>GarageCars</w:t>
       </w:r>
       <w:proofErr w:type="spellEnd"/>
       <w:r>
         <w:rPr>
           <w:rFonts w:ascii="Arial" w:hAnsi="Arial" w:cs="Arial"/>
         </w:rPr>
-        <w:t>’</w:t>
-      </w:r>
-      <w:r>
-        <w:rPr>
-          <w:rFonts w:ascii="Arial" w:hAnsi="Arial" w:cs="Arial"/>
-        </w:rPr>
-        <w:t xml:space="preserve"> have the</w:t>
+        <w:t>’ have the</w:t>
       </w:r>
       <w:r>
         <w:rPr>
@@ -2323,119 +2179,53 @@
         <w:rPr>
           <w:rFonts w:ascii="Arial" w:hAnsi="Arial" w:cs="Arial"/>
         </w:rPr>
-        <w:t xml:space="preserve">’, </w:t>
-      </w:r>
-      <w:r>
-        <w:rPr>
-          <w:rFonts w:ascii="Arial" w:hAnsi="Arial" w:cs="Arial"/>
-        </w:rPr>
-        <w:t>‘</w:t>
+        <w:t>’, ‘</w:t>
       </w:r>
       <w:proofErr w:type="spellStart"/>
       <w:r>
         <w:rPr>
           <w:rFonts w:ascii="Arial" w:hAnsi="Arial" w:cs="Arial"/>
         </w:rPr>
-        <w:t>Bmst</w:t>
-      </w:r>
-      <w:r>
-        <w:rPr>
-          <w:rFonts w:ascii="Arial" w:hAnsi="Arial" w:cs="Arial"/>
-        </w:rPr>
-        <w:t>Cond</w:t>
+        <w:t>BmstCond</w:t>
       </w:r>
       <w:proofErr w:type="spellEnd"/>
       <w:r>
         <w:rPr>
           <w:rFonts w:ascii="Arial" w:hAnsi="Arial" w:cs="Arial"/>
         </w:rPr>
+        <w:t>’, ‘</w:t>
+      </w:r>
+      <w:proofErr w:type="spellStart"/>
+      <w:r>
+        <w:rPr>
+          <w:rFonts w:ascii="Arial" w:hAnsi="Arial" w:cs="Arial"/>
+        </w:rPr>
+        <w:t>BmstExposure</w:t>
+      </w:r>
+      <w:proofErr w:type="spellEnd"/>
+      <w:r>
+        <w:rPr>
+          <w:rFonts w:ascii="Arial" w:hAnsi="Arial" w:cs="Arial"/>
+        </w:rPr>
+        <w:t>’, ‘Bms</w:t>
+      </w:r>
+      <w:r>
+        <w:rPr>
+          <w:rFonts w:ascii="Arial" w:hAnsi="Arial" w:cs="Arial"/>
+        </w:rPr>
+        <w:t>tFintType1</w:t>
+      </w:r>
+      <w:r>
+        <w:rPr>
+          <w:rFonts w:ascii="Arial" w:hAnsi="Arial" w:cs="Arial"/>
+        </w:rPr>
         <w:t>’</w:t>
       </w:r>
       <w:r>
         <w:rPr>
           <w:rFonts w:ascii="Arial" w:hAnsi="Arial" w:cs="Arial"/>
         </w:rPr>
-        <w:t xml:space="preserve">, </w:t>
-      </w:r>
-      <w:r>
-        <w:rPr>
-          <w:rFonts w:ascii="Arial" w:hAnsi="Arial" w:cs="Arial"/>
-        </w:rPr>
-        <w:t>‘</w:t>
-      </w:r>
-      <w:proofErr w:type="spellStart"/>
-      <w:r>
-        <w:rPr>
-          <w:rFonts w:ascii="Arial" w:hAnsi="Arial" w:cs="Arial"/>
-        </w:rPr>
-        <w:t>Bmst</w:t>
-      </w:r>
-      <w:r>
-        <w:rPr>
-          <w:rFonts w:ascii="Arial" w:hAnsi="Arial" w:cs="Arial"/>
-        </w:rPr>
-        <w:t>Exposure</w:t>
-      </w:r>
-      <w:proofErr w:type="spellEnd"/>
-      <w:r>
-        <w:rPr>
-          <w:rFonts w:ascii="Arial" w:hAnsi="Arial" w:cs="Arial"/>
-        </w:rPr>
-        <w:t>’</w:t>
-      </w:r>
-      <w:r>
-        <w:rPr>
-          <w:rFonts w:ascii="Arial" w:hAnsi="Arial" w:cs="Arial"/>
-        </w:rPr>
-        <w:t xml:space="preserve">, </w:t>
-      </w:r>
-      <w:r>
-        <w:rPr>
-          <w:rFonts w:ascii="Arial" w:hAnsi="Arial" w:cs="Arial"/>
-        </w:rPr>
-        <w:t>‘Bms</w:t>
-      </w:r>
-      <w:r>
-        <w:rPr>
-          <w:rFonts w:ascii="Arial" w:hAnsi="Arial" w:cs="Arial"/>
-        </w:rPr>
-        <w:t>tFintType1</w:t>
-      </w:r>
-      <w:r>
-        <w:rPr>
-          <w:rFonts w:ascii="Arial" w:hAnsi="Arial" w:cs="Arial"/>
-        </w:rPr>
-        <w:t>’</w:t>
-      </w:r>
-      <w:r>
-        <w:rPr>
-          <w:rFonts w:ascii="Arial" w:hAnsi="Arial" w:cs="Arial"/>
-        </w:rPr>
-        <w:t xml:space="preserve">, </w:t>
-      </w:r>
-      <w:r>
-        <w:rPr>
-          <w:rFonts w:ascii="Arial" w:hAnsi="Arial" w:cs="Arial"/>
-        </w:rPr>
-        <w:t>‘BmstFintType</w:t>
-      </w:r>
-      <w:r>
-        <w:rPr>
-          <w:rFonts w:ascii="Arial" w:hAnsi="Arial" w:cs="Arial"/>
-        </w:rPr>
-        <w:t>2</w:t>
-      </w:r>
-      <w:r>
-        <w:rPr>
-          <w:rFonts w:ascii="Arial" w:hAnsi="Arial" w:cs="Arial"/>
-        </w:rPr>
-        <w:t>’</w:t>
-      </w:r>
-      <w:r>
-        <w:rPr>
-          <w:rFonts w:ascii="Arial" w:hAnsi="Arial" w:cs="Arial"/>
-        </w:rPr>
-        <w:t>, which is fill them with zeroes.</w:t>
+        <w:t>, ‘BmstFintType2’, which is fill them with zeroes.</w:t>
       </w:r>
     </w:p>
     <w:p>
@@ -5296,6 +5086,7 @@
   <w:style w:type="character" w:default="1" w:styleId="DefaultParagraphFont">
     <w:name w:val="Default Paragraph Font"/>
     <w:uiPriority w:val="1"/>
+    <w:semiHidden/>
     <w:unhideWhenUsed/>
   </w:style>
   <w:style w:type="table" w:default="1" w:styleId="TableNormal">

</xml_diff>